<commit_message>
Added background as well as title for 'pipes.'
</commit_message>
<xml_diff>
--- a/Asset_Tracking_Form.docx
+++ b/Asset_Tracking_Form.docx
@@ -35,8 +35,6 @@
           </w:rPr>
           <w:t>https://github.com/RSGC-Sheeres-A/P</w:t>
         </w:r>
-        <w:bookmarkStart w:id="0" w:name="_GoBack"/>
-        <w:bookmarkEnd w:id="0"/>
         <w:r>
           <w:rPr>
             <w:rStyle w:val="Hyperlink"/>
@@ -393,6 +391,81 @@
               <w:pStyle w:val="FreeForm"/>
               <w:jc w:val="center"/>
             </w:pPr>
+            <w:r>
+              <w:rPr>
+                <w:noProof/>
+              </w:rPr>
+              <w:drawing>
+                <wp:anchor distT="0" distB="0" distL="114300" distR="114300" simplePos="0" relativeHeight="251658240" behindDoc="0" locked="0" layoutInCell="1" allowOverlap="1" wp14:anchorId="030EF21F" wp14:editId="765F93EE">
+                  <wp:simplePos x="0" y="0"/>
+                  <wp:positionH relativeFrom="column">
+                    <wp:posOffset>-1836420</wp:posOffset>
+                  </wp:positionH>
+                  <wp:positionV relativeFrom="paragraph">
+                    <wp:posOffset>-1251585</wp:posOffset>
+                  </wp:positionV>
+                  <wp:extent cx="1759585" cy="1759585"/>
+                  <wp:effectExtent l="0" t="0" r="0" b="0"/>
+                  <wp:wrapTight wrapText="bothSides">
+                    <wp:wrapPolygon edited="0">
+                      <wp:start x="0" y="0"/>
+                      <wp:lineTo x="0" y="21202"/>
+                      <wp:lineTo x="21202" y="21202"/>
+                      <wp:lineTo x="21202" y="0"/>
+                      <wp:lineTo x="0" y="0"/>
+                    </wp:wrapPolygon>
+                  </wp:wrapTight>
+                  <wp:docPr id="1" name="Picture 1" descr="../../../Downloads/Starburst_backgrounds_images/starburst_1024_purple.png"/>
+                  <wp:cNvGraphicFramePr>
+                    <a:graphicFrameLocks xmlns:a="http://schemas.openxmlformats.org/drawingml/2006/main" noChangeAspect="1"/>
+                  </wp:cNvGraphicFramePr>
+                  <a:graphic xmlns:a="http://schemas.openxmlformats.org/drawingml/2006/main">
+                    <a:graphicData uri="http://schemas.openxmlformats.org/drawingml/2006/picture">
+                      <pic:pic xmlns:pic="http://schemas.openxmlformats.org/drawingml/2006/picture">
+                        <pic:nvPicPr>
+                          <pic:cNvPr id="0" name="Picture 2" descr="../../../Downloads/Starburst_backgrounds_images/starburst_1024_purple.png"/>
+                          <pic:cNvPicPr>
+                            <a:picLocks noChangeAspect="1" noChangeArrowheads="1"/>
+                          </pic:cNvPicPr>
+                        </pic:nvPicPr>
+                        <pic:blipFill>
+                          <a:blip r:embed="rId7" cstate="print">
+                            <a:extLst>
+                              <a:ext uri="{28A0092B-C50C-407E-A947-70E740481C1C}">
+                                <a14:useLocalDpi xmlns:a14="http://schemas.microsoft.com/office/drawing/2010/main" val="0"/>
+                              </a:ext>
+                            </a:extLst>
+                          </a:blip>
+                          <a:srcRect/>
+                          <a:stretch>
+                            <a:fillRect/>
+                          </a:stretch>
+                        </pic:blipFill>
+                        <pic:spPr bwMode="auto">
+                          <a:xfrm>
+                            <a:off x="0" y="0"/>
+                            <a:ext cx="1759585" cy="1759585"/>
+                          </a:xfrm>
+                          <a:prstGeom prst="rect">
+                            <a:avLst/>
+                          </a:prstGeom>
+                          <a:noFill/>
+                          <a:ln>
+                            <a:noFill/>
+                          </a:ln>
+                        </pic:spPr>
+                      </pic:pic>
+                    </a:graphicData>
+                  </a:graphic>
+                  <wp14:sizeRelH relativeFrom="page">
+                    <wp14:pctWidth>0</wp14:pctWidth>
+                  </wp14:sizeRelH>
+                  <wp14:sizeRelV relativeFrom="page">
+                    <wp14:pctHeight>0</wp14:pctHeight>
+                  </wp14:sizeRelV>
+                </wp:anchor>
+              </w:drawing>
+            </w:r>
           </w:p>
         </w:tc>
         <w:tc>
@@ -418,6 +491,17 @@
               <w:pStyle w:val="FreeForm"/>
               <w:jc w:val="center"/>
             </w:pPr>
+            <w:hyperlink r:id="rId8" w:history="1">
+              <w:r>
+                <w:rPr>
+                  <w:rStyle w:val="Hyperlink"/>
+                </w:rPr>
+                <w:t>https://www.gameartguppy.com/shop/starburst-app-icon-backgrounds-free/</w:t>
+              </w:r>
+            </w:hyperlink>
+            <w:r>
+              <w:t xml:space="preserve"> </w:t>
+            </w:r>
           </w:p>
         </w:tc>
         <w:tc>
@@ -443,6 +527,19 @@
               <w:pStyle w:val="FreeForm"/>
               <w:jc w:val="center"/>
             </w:pPr>
+            <w:hyperlink r:id="rId9" w:history="1">
+              <w:r>
+                <w:rPr>
+                  <w:rStyle w:val="Hyperlink"/>
+                </w:rPr>
+                <w:t>https://www.gameartguppy.com/shop/starburst-app-icon-backgrounds-free/#tab-ux_global_tab</w:t>
+              </w:r>
+            </w:hyperlink>
+            <w:r>
+              <w:t xml:space="preserve"> </w:t>
+            </w:r>
+            <w:bookmarkStart w:id="0" w:name="_GoBack"/>
+            <w:bookmarkEnd w:id="0"/>
           </w:p>
         </w:tc>
       </w:tr>
@@ -617,8 +714,8 @@
       </w:pPr>
     </w:p>
     <w:sectPr>
-      <w:headerReference w:type="default" r:id="rId7"/>
-      <w:footerReference w:type="default" r:id="rId8"/>
+      <w:headerReference w:type="default" r:id="rId10"/>
+      <w:footerReference w:type="default" r:id="rId11"/>
       <w:pgSz w:w="15840" w:h="12240" w:orient="landscape"/>
       <w:pgMar w:top="1440" w:right="640" w:bottom="1440" w:left="600" w:header="720" w:footer="864" w:gutter="0"/>
       <w:cols w:space="720"/>
@@ -1329,6 +1426,43 @@
       <w:u w:val="single"/>
     </w:rPr>
   </w:style>
+  <w:style w:type="paragraph" w:styleId="PlainText">
+    <w:name w:val="Plain Text"/>
+    <w:basedOn w:val="Normal"/>
+    <w:link w:val="PlainTextChar"/>
+    <w:uiPriority w:val="99"/>
+    <w:unhideWhenUsed/>
+    <w:rsid w:val="00517831"/>
+    <w:pPr>
+      <w:pBdr>
+        <w:top w:val="none" w:sz="0" w:space="0" w:color="auto"/>
+        <w:left w:val="none" w:sz="0" w:space="0" w:color="auto"/>
+        <w:bottom w:val="none" w:sz="0" w:space="0" w:color="auto"/>
+        <w:right w:val="none" w:sz="0" w:space="0" w:color="auto"/>
+        <w:between w:val="none" w:sz="0" w:space="0" w:color="auto"/>
+        <w:bar w:val="none" w:sz="0" w:color="auto"/>
+      </w:pBdr>
+    </w:pPr>
+    <w:rPr>
+      <w:rFonts w:ascii="Courier" w:eastAsiaTheme="minorHAnsi" w:hAnsi="Courier" w:cstheme="minorBidi"/>
+      <w:sz w:val="21"/>
+      <w:szCs w:val="21"/>
+      <w:bdr w:val="none" w:sz="0" w:space="0" w:color="auto"/>
+    </w:rPr>
+  </w:style>
+  <w:style w:type="character" w:customStyle="1" w:styleId="PlainTextChar">
+    <w:name w:val="Plain Text Char"/>
+    <w:basedOn w:val="DefaultParagraphFont"/>
+    <w:link w:val="PlainText"/>
+    <w:uiPriority w:val="99"/>
+    <w:rsid w:val="00517831"/>
+    <w:rPr>
+      <w:rFonts w:ascii="Courier" w:eastAsiaTheme="minorHAnsi" w:hAnsi="Courier" w:cstheme="minorBidi"/>
+      <w:sz w:val="21"/>
+      <w:szCs w:val="21"/>
+      <w:bdr w:val="none" w:sz="0" w:space="0" w:color="auto"/>
+    </w:rPr>
+  </w:style>
 </w:styles>
 </file>
 

</xml_diff>

<commit_message>
Changed colours of the Quick Play and Levels screens to orange.
</commit_message>
<xml_diff>
--- a/Asset_Tracking_Form.docx
+++ b/Asset_Tracking_Form.docx
@@ -33,23 +33,7 @@
             <w:b/>
             <w:bCs/>
           </w:rPr>
-          <w:t>https://github.com/RSGC-Sheeres-A/P</w:t>
-        </w:r>
-        <w:r>
-          <w:rPr>
-            <w:rStyle w:val="Hyperlink"/>
-            <w:b/>
-            <w:bCs/>
-          </w:rPr>
-          <w:t>i</w:t>
-        </w:r>
-        <w:r>
-          <w:rPr>
-            <w:rStyle w:val="Hyperlink"/>
-            <w:b/>
-            <w:bCs/>
-          </w:rPr>
-          <w:t>pes-Game.git</w:t>
+          <w:t>https://github.com/RSGC-Sheeres-A/Pipes-Game.git</w:t>
         </w:r>
       </w:hyperlink>
       <w:r>
@@ -527,7 +511,7 @@
               <w:pStyle w:val="FreeForm"/>
               <w:jc w:val="center"/>
             </w:pPr>
-            <w:hyperlink r:id="rId9" w:history="1">
+            <w:hyperlink r:id="rId9" w:anchor="tab-ux_global_tab" w:history="1">
               <w:r>
                 <w:rPr>
                   <w:rStyle w:val="Hyperlink"/>
@@ -538,8 +522,6 @@
             <w:r>
               <w:t xml:space="preserve"> </w:t>
             </w:r>
-            <w:bookmarkStart w:id="0" w:name="_GoBack"/>
-            <w:bookmarkEnd w:id="0"/>
           </w:p>
         </w:tc>
       </w:tr>
@@ -573,6 +555,81 @@
               <w:pStyle w:val="FreeForm"/>
               <w:jc w:val="center"/>
             </w:pPr>
+            <w:r>
+              <w:rPr>
+                <w:noProof/>
+              </w:rPr>
+              <w:drawing>
+                <wp:anchor distT="0" distB="0" distL="114300" distR="114300" simplePos="0" relativeHeight="251659264" behindDoc="0" locked="0" layoutInCell="1" allowOverlap="1" wp14:anchorId="3CEC58C9" wp14:editId="489AA416">
+                  <wp:simplePos x="0" y="0"/>
+                  <wp:positionH relativeFrom="column">
+                    <wp:posOffset>-775970</wp:posOffset>
+                  </wp:positionH>
+                  <wp:positionV relativeFrom="paragraph">
+                    <wp:posOffset>-29210</wp:posOffset>
+                  </wp:positionV>
+                  <wp:extent cx="857250" cy="857250"/>
+                  <wp:effectExtent l="0" t="0" r="6350" b="6350"/>
+                  <wp:wrapTight wrapText="bothSides">
+                    <wp:wrapPolygon edited="0">
+                      <wp:start x="0" y="0"/>
+                      <wp:lineTo x="0" y="21120"/>
+                      <wp:lineTo x="21120" y="21120"/>
+                      <wp:lineTo x="21120" y="0"/>
+                      <wp:lineTo x="0" y="0"/>
+                    </wp:wrapPolygon>
+                  </wp:wrapTight>
+                  <wp:docPr id="2" name="Picture 2" descr="../GameBackgrounds/Background2.png"/>
+                  <wp:cNvGraphicFramePr>
+                    <a:graphicFrameLocks xmlns:a="http://schemas.openxmlformats.org/drawingml/2006/main" noChangeAspect="1"/>
+                  </wp:cNvGraphicFramePr>
+                  <a:graphic xmlns:a="http://schemas.openxmlformats.org/drawingml/2006/main">
+                    <a:graphicData uri="http://schemas.openxmlformats.org/drawingml/2006/picture">
+                      <pic:pic xmlns:pic="http://schemas.openxmlformats.org/drawingml/2006/picture">
+                        <pic:nvPicPr>
+                          <pic:cNvPr id="0" name="Picture 2" descr="../GameBackgrounds/Background2.png"/>
+                          <pic:cNvPicPr>
+                            <a:picLocks noChangeAspect="1" noChangeArrowheads="1"/>
+                          </pic:cNvPicPr>
+                        </pic:nvPicPr>
+                        <pic:blipFill>
+                          <a:blip r:embed="rId10" cstate="print">
+                            <a:extLst>
+                              <a:ext uri="{28A0092B-C50C-407E-A947-70E740481C1C}">
+                                <a14:useLocalDpi xmlns:a14="http://schemas.microsoft.com/office/drawing/2010/main" val="0"/>
+                              </a:ext>
+                            </a:extLst>
+                          </a:blip>
+                          <a:srcRect/>
+                          <a:stretch>
+                            <a:fillRect/>
+                          </a:stretch>
+                        </pic:blipFill>
+                        <pic:spPr bwMode="auto">
+                          <a:xfrm>
+                            <a:off x="0" y="0"/>
+                            <a:ext cx="857250" cy="857250"/>
+                          </a:xfrm>
+                          <a:prstGeom prst="rect">
+                            <a:avLst/>
+                          </a:prstGeom>
+                          <a:noFill/>
+                          <a:ln>
+                            <a:noFill/>
+                          </a:ln>
+                        </pic:spPr>
+                      </pic:pic>
+                    </a:graphicData>
+                  </a:graphic>
+                  <wp14:sizeRelH relativeFrom="page">
+                    <wp14:pctWidth>0</wp14:pctWidth>
+                  </wp14:sizeRelH>
+                  <wp14:sizeRelV relativeFrom="page">
+                    <wp14:pctHeight>0</wp14:pctHeight>
+                  </wp14:sizeRelV>
+                </wp:anchor>
+              </w:drawing>
+            </w:r>
           </w:p>
         </w:tc>
         <w:tc>
@@ -598,6 +655,14 @@
               <w:pStyle w:val="FreeForm"/>
               <w:jc w:val="center"/>
             </w:pPr>
+            <w:hyperlink r:id="rId11" w:history="1">
+              <w:r>
+                <w:rPr>
+                  <w:rStyle w:val="Hyperlink"/>
+                </w:rPr>
+                <w:t>https://www.gameartguppy.com/shop/starburst-app-icon-backgrounds-free/</w:t>
+              </w:r>
+            </w:hyperlink>
           </w:p>
         </w:tc>
         <w:tc>
@@ -623,6 +688,16 @@
               <w:pStyle w:val="FreeForm"/>
               <w:jc w:val="center"/>
             </w:pPr>
+            <w:hyperlink r:id="rId12" w:anchor="tab-ux_global_tab" w:history="1">
+              <w:r>
+                <w:rPr>
+                  <w:rStyle w:val="Hyperlink"/>
+                </w:rPr>
+                <w:t>https://www.gameartguppy.com/shop/starburst-app-icon-backgrounds-free/#tab-ux_global_tab</w:t>
+              </w:r>
+            </w:hyperlink>
+            <w:bookmarkStart w:id="0" w:name="_GoBack"/>
+            <w:bookmarkEnd w:id="0"/>
           </w:p>
         </w:tc>
       </w:tr>
@@ -714,8 +789,8 @@
       </w:pPr>
     </w:p>
     <w:sectPr>
-      <w:headerReference w:type="default" r:id="rId10"/>
-      <w:footerReference w:type="default" r:id="rId11"/>
+      <w:headerReference w:type="default" r:id="rId13"/>
+      <w:footerReference w:type="default" r:id="rId14"/>
       <w:pgSz w:w="15840" w:h="12240" w:orient="landscape"/>
       <w:pgMar w:top="1440" w:right="640" w:bottom="1440" w:left="600" w:header="720" w:footer="864" w:gutter="0"/>
       <w:cols w:space="720"/>
@@ -792,14 +867,27 @@
     <w:r>
       <w:t xml:space="preserve"> of </w:t>
     </w:r>
-    <w:fldSimple w:instr=" NUMPAGES ">
-      <w:r>
-        <w:rPr>
-          <w:noProof/>
-        </w:rPr>
-        <w:t>1</w:t>
-      </w:r>
-    </w:fldSimple>
+    <w:r>
+      <w:fldChar w:fldCharType="begin"/>
+    </w:r>
+    <w:r>
+      <w:instrText xml:space="preserve"> NUMPAGES </w:instrText>
+    </w:r>
+    <w:r>
+      <w:fldChar w:fldCharType="separate"/>
+    </w:r>
+    <w:r>
+      <w:rPr>
+        <w:noProof/>
+      </w:rPr>
+      <w:t>1</w:t>
+    </w:r>
+    <w:r>
+      <w:rPr>
+        <w:noProof/>
+      </w:rPr>
+      <w:fldChar w:fldCharType="end"/>
+    </w:r>
   </w:p>
 </w:ftr>
 </file>

</xml_diff>

<commit_message>
This is the final commit before the first checkpoint. I've completed about 33% of the final product because the 34 levels are just going to have different dot locations but the mechanics are going to be the same. Figuring out the mechanics of the puzzle itself will be stage 2 of 3. Stage 3 of 3 will be finishing off the project as well as adding extra touches I think would make the final game look good.
</commit_message>
<xml_diff>
--- a/Asset_Tracking_Form.docx
+++ b/Asset_Tracking_Form.docx
@@ -696,8 +696,6 @@
                 <w:t>https://www.gameartguppy.com/shop/starburst-app-icon-backgrounds-free/#tab-ux_global_tab</w:t>
               </w:r>
             </w:hyperlink>
-            <w:bookmarkStart w:id="0" w:name="_GoBack"/>
-            <w:bookmarkEnd w:id="0"/>
           </w:p>
         </w:tc>
       </w:tr>
@@ -730,6 +728,82 @@
             <w:pPr>
               <w:jc w:val="center"/>
             </w:pPr>
+            <w:r>
+              <w:rPr>
+                <w:noProof/>
+              </w:rPr>
+              <w:lastRenderedPageBreak/>
+              <w:drawing>
+                <wp:anchor distT="0" distB="0" distL="114300" distR="114300" simplePos="0" relativeHeight="251660288" behindDoc="0" locked="0" layoutInCell="1" allowOverlap="1" wp14:anchorId="4CFFDD4E" wp14:editId="59FFCA25">
+                  <wp:simplePos x="0" y="0"/>
+                  <wp:positionH relativeFrom="column">
+                    <wp:posOffset>-1270000</wp:posOffset>
+                  </wp:positionH>
+                  <wp:positionV relativeFrom="paragraph">
+                    <wp:posOffset>-5715</wp:posOffset>
+                  </wp:positionV>
+                  <wp:extent cx="1184910" cy="1184910"/>
+                  <wp:effectExtent l="0" t="0" r="8890" b="8890"/>
+                  <wp:wrapTight wrapText="bothSides">
+                    <wp:wrapPolygon edited="0">
+                      <wp:start x="0" y="0"/>
+                      <wp:lineTo x="0" y="21299"/>
+                      <wp:lineTo x="21299" y="21299"/>
+                      <wp:lineTo x="21299" y="0"/>
+                      <wp:lineTo x="0" y="0"/>
+                    </wp:wrapPolygon>
+                  </wp:wrapTight>
+                  <wp:docPr id="3" name="Picture 3" descr="../../../Google%20Drive/Software/Starburst_backgrounds_images/starburst_1024_blue.png"/>
+                  <wp:cNvGraphicFramePr>
+                    <a:graphicFrameLocks xmlns:a="http://schemas.openxmlformats.org/drawingml/2006/main" noChangeAspect="1"/>
+                  </wp:cNvGraphicFramePr>
+                  <a:graphic xmlns:a="http://schemas.openxmlformats.org/drawingml/2006/main">
+                    <a:graphicData uri="http://schemas.openxmlformats.org/drawingml/2006/picture">
+                      <pic:pic xmlns:pic="http://schemas.openxmlformats.org/drawingml/2006/picture">
+                        <pic:nvPicPr>
+                          <pic:cNvPr id="0" name="Picture 2" descr="../../../Google%20Drive/Software/Starburst_backgrounds_images/starburst_1024_blue.png"/>
+                          <pic:cNvPicPr>
+                            <a:picLocks noChangeAspect="1" noChangeArrowheads="1"/>
+                          </pic:cNvPicPr>
+                        </pic:nvPicPr>
+                        <pic:blipFill>
+                          <a:blip r:embed="rId13" cstate="print">
+                            <a:extLst>
+                              <a:ext uri="{28A0092B-C50C-407E-A947-70E740481C1C}">
+                                <a14:useLocalDpi xmlns:a14="http://schemas.microsoft.com/office/drawing/2010/main" val="0"/>
+                              </a:ext>
+                            </a:extLst>
+                          </a:blip>
+                          <a:srcRect/>
+                          <a:stretch>
+                            <a:fillRect/>
+                          </a:stretch>
+                        </pic:blipFill>
+                        <pic:spPr bwMode="auto">
+                          <a:xfrm>
+                            <a:off x="0" y="0"/>
+                            <a:ext cx="1184910" cy="1184910"/>
+                          </a:xfrm>
+                          <a:prstGeom prst="rect">
+                            <a:avLst/>
+                          </a:prstGeom>
+                          <a:noFill/>
+                          <a:ln>
+                            <a:noFill/>
+                          </a:ln>
+                        </pic:spPr>
+                      </pic:pic>
+                    </a:graphicData>
+                  </a:graphic>
+                  <wp14:sizeRelH relativeFrom="page">
+                    <wp14:pctWidth>0</wp14:pctWidth>
+                  </wp14:sizeRelH>
+                  <wp14:sizeRelV relativeFrom="page">
+                    <wp14:pctHeight>0</wp14:pctHeight>
+                  </wp14:sizeRelV>
+                </wp:anchor>
+              </w:drawing>
+            </w:r>
           </w:p>
         </w:tc>
         <w:tc>
@@ -754,6 +828,14 @@
             <w:pPr>
               <w:jc w:val="center"/>
             </w:pPr>
+            <w:hyperlink r:id="rId14" w:history="1">
+              <w:r>
+                <w:rPr>
+                  <w:rStyle w:val="Hyperlink"/>
+                </w:rPr>
+                <w:t>https://www.gameartguppy.com/shop/starburst-app-icon-backgrounds-free/</w:t>
+              </w:r>
+            </w:hyperlink>
           </w:p>
         </w:tc>
         <w:tc>
@@ -778,6 +860,16 @@
             <w:pPr>
               <w:jc w:val="center"/>
             </w:pPr>
+            <w:hyperlink r:id="rId15" w:anchor="tab-ux_global_tab" w:history="1">
+              <w:r>
+                <w:rPr>
+                  <w:rStyle w:val="Hyperlink"/>
+                </w:rPr>
+                <w:t>https://www.gameartguppy.com/shop/starburst-app-icon-backgrounds-free/#tab-ux_global_tab</w:t>
+              </w:r>
+            </w:hyperlink>
+            <w:bookmarkStart w:id="0" w:name="_GoBack"/>
+            <w:bookmarkEnd w:id="0"/>
           </w:p>
         </w:tc>
       </w:tr>
@@ -789,8 +881,8 @@
       </w:pPr>
     </w:p>
     <w:sectPr>
-      <w:headerReference w:type="default" r:id="rId13"/>
-      <w:footerReference w:type="default" r:id="rId14"/>
+      <w:headerReference w:type="default" r:id="rId16"/>
+      <w:footerReference w:type="default" r:id="rId17"/>
       <w:pgSz w:w="15840" w:h="12240" w:orient="landscape"/>
       <w:pgMar w:top="1440" w:right="640" w:bottom="1440" w:left="600" w:header="720" w:footer="864" w:gutter="0"/>
       <w:cols w:space="720"/>
@@ -867,27 +959,14 @@
     <w:r>
       <w:t xml:space="preserve"> of </w:t>
     </w:r>
-    <w:r>
-      <w:fldChar w:fldCharType="begin"/>
-    </w:r>
-    <w:r>
-      <w:instrText xml:space="preserve"> NUMPAGES </w:instrText>
-    </w:r>
-    <w:r>
-      <w:fldChar w:fldCharType="separate"/>
-    </w:r>
-    <w:r>
-      <w:rPr>
-        <w:noProof/>
-      </w:rPr>
-      <w:t>1</w:t>
-    </w:r>
-    <w:r>
-      <w:rPr>
-        <w:noProof/>
-      </w:rPr>
-      <w:fldChar w:fldCharType="end"/>
-    </w:r>
+    <w:fldSimple w:instr=" NUMPAGES ">
+      <w:r>
+        <w:rPr>
+          <w:noProof/>
+        </w:rPr>
+        <w:t>2</w:t>
+      </w:r>
+    </w:fldSimple>
   </w:p>
 </w:ftr>
 </file>

</xml_diff>